<commit_message>
Notebook, code, models files done
</commit_message>
<xml_diff>
--- a/Homework5_Writeup.docx
+++ b/Homework5_Writeup.docx
@@ -5,39 +5,47 @@
     <w:p>
       <w:pPr>
         <w:jc w:val="center"/>
-        <w:rPr>
-          <w:lang w:val="it-IT"/>
-        </w:rPr>
       </w:pPr>
-      <w:bookmarkStart w:id="0" w:name="_GoBack"/>
-      <w:r>
-        <w:rPr>
-          <w:lang w:val="it-IT"/>
-        </w:rPr>
-        <w:t>Home work 5</w:t>
+      <w:proofErr w:type="spellStart"/>
+      <w:r>
+        <w:t>Home work</w:t>
+      </w:r>
+      <w:proofErr w:type="spellEnd"/>
+      <w:r>
+        <w:t xml:space="preserve"> 5</w:t>
       </w:r>
     </w:p>
     <w:p>
       <w:r>
-        <w:t>a</w:t>
-      </w:r>
-      <w:r>
-        <w:t>) W</w:t>
-      </w:r>
-      <w:r>
-        <w:t xml:space="preserve">hat </w:t>
-      </w:r>
-      <w:proofErr w:type="gramStart"/>
-      <w:r>
-        <w:t>is</w:t>
-      </w:r>
-      <w:proofErr w:type="gramEnd"/>
-      <w:r>
-        <w:t xml:space="preserve"> your data and task (including data preprocessing steps)?</w:t>
+        <w:t xml:space="preserve">GitHub repository: </w:t>
+      </w:r>
+      <w:bookmarkStart w:id="0" w:name="_GoBack"/>
+      <w:bookmarkEnd w:id="0"/>
+      <w:r>
+        <w:t>https://github.com/Trik17/MachineLearningProject</w:t>
       </w:r>
     </w:p>
     <w:p>
       <w:r>
+        <w:t>a</w:t>
+      </w:r>
+      <w:r>
+        <w:t>) W</w:t>
+      </w:r>
+      <w:r>
+        <w:t xml:space="preserve">hat </w:t>
+      </w:r>
+      <w:proofErr w:type="gramStart"/>
+      <w:r>
+        <w:t>is</w:t>
+      </w:r>
+      <w:proofErr w:type="gramEnd"/>
+      <w:r>
+        <w:t xml:space="preserve"> your data and task (including data preprocessing steps)?</w:t>
+      </w:r>
+    </w:p>
+    <w:p>
+      <w:r>
         <w:t>I start</w:t>
       </w:r>
       <w:r>
@@ -50,13 +58,7 @@
         <w:t>it contains information about the answers given from 1010 student (rows of the database) to 150 questions (features, columns). Among these questions there is one in particular “</w:t>
       </w:r>
       <w:r>
-        <w:t xml:space="preserve">I am </w:t>
-      </w:r>
-      <w:r>
-        <w:t>empathetic</w:t>
-      </w:r>
-      <w:r>
-        <w:t xml:space="preserve"> person.: Strongly disagree 1-2-3-4-5 Strongly agree</w:t>
+        <w:t>I am empathetic person.: Strongly disagree 1-2-3-4-5 Strongly agree</w:t>
       </w:r>
       <w:r>
         <w:t xml:space="preserve">” that is what I want to predict using the answers given to the other questions, </w:t>
@@ -142,11 +144,7 @@
       </w:r>
       <w:proofErr w:type="gramEnd"/>
       <w:r>
-        <w:t xml:space="preserve"> scales of value, like the Smoking attribute where the scale start with “never smoked” and end to “actual smoker”, so using </w:t>
-      </w:r>
-      <w:bookmarkEnd w:id="0"/>
-      <w:r>
-        <w:t>one-hot-encoding is not correct because it will lead to lose this “scale” of values.</w:t>
+        <w:t xml:space="preserve"> scales of value, like the Smoking attribute where the scale start with “never smoked” and end to “actual smoker”, so using one-hot-encoding is not correct because it will lead to lose this “scale” of values.</w:t>
       </w:r>
       <w:r>
         <w:t xml:space="preserve"> </w:t>

</xml_diff>